<commit_message>
Kimaradt a termék összehasonlítás...
</commit_message>
<xml_diff>
--- a/UC/Specifikacio.docx
+++ b/UC/Specifikacio.docx
@@ -72,18 +72,42 @@
           <w:sz w:val="24"/>
           <w:szCs w:val="24"/>
         </w:rPr>
-        <w:t xml:space="preserve"> A rendszernek továbbá személyre szabott ajánlást kell tudnia adni a már licitált felhasználók számára.</w:t>
-      </w:r>
-      <w:r>
-        <w:rPr>
-          <w:rFonts w:ascii="Times New Roman" w:hAnsi="Times New Roman" w:cs="Times New Roman"/>
-          <w:sz w:val="24"/>
-          <w:szCs w:val="24"/>
-        </w:rPr>
-        <w:t xml:space="preserve"> A rendszerben továbbá kell lennie minimum egy admin jogosultságú felhasználónak, melynek képesnek kell lennie a regisztrált felhasználók listázására, azok közti keresésre név alapján, valamint az aktív hirdetések listázására, és azok bármelyikének felfüggesztésére.</w:t>
+        <w:t xml:space="preserve"> </w:t>
+      </w:r>
+      <w:r>
+        <w:rPr>
+          <w:rFonts w:ascii="Times New Roman" w:hAnsi="Times New Roman" w:cs="Times New Roman"/>
+          <w:sz w:val="24"/>
+          <w:szCs w:val="24"/>
+        </w:rPr>
+        <w:t>A rendszernek továbbá személyre szabott ajánlást kell tudnia adni a már licitált felhasználók számára</w:t>
+      </w:r>
+      <w:r>
+        <w:rPr>
+          <w:rFonts w:ascii="Times New Roman" w:hAnsi="Times New Roman" w:cs="Times New Roman"/>
+          <w:sz w:val="24"/>
+          <w:szCs w:val="24"/>
+        </w:rPr>
+        <w:t>, valamint termékek összehasonlítására is lehetőséget kell nyújtania</w:t>
       </w:r>
       <w:bookmarkStart w:id="0" w:name="_GoBack"/>
       <w:bookmarkEnd w:id="0"/>
+      <w:r>
+        <w:rPr>
+          <w:rFonts w:ascii="Times New Roman" w:hAnsi="Times New Roman" w:cs="Times New Roman"/>
+          <w:sz w:val="24"/>
+          <w:szCs w:val="24"/>
+        </w:rPr>
+        <w:t>.</w:t>
+      </w:r>
+      <w:r>
+        <w:rPr>
+          <w:rFonts w:ascii="Times New Roman" w:hAnsi="Times New Roman" w:cs="Times New Roman"/>
+          <w:sz w:val="24"/>
+          <w:szCs w:val="24"/>
+        </w:rPr>
+        <w:t xml:space="preserve"> A rendszerben továbbá kell lennie minimum egy admin jogosultságú felhasználónak, melynek képesnek kell lennie a regisztrált felhasználók listázására, azok közti keresésre név alapján, valamint az aktív hirdetések listázására, és azok bármelyikének felfüggesztésére.</w:t>
+      </w:r>
     </w:p>
     <w:sectPr>
       <w:pgSz w:w="11906" w:h="16838"/>

</xml_diff>